<commit_message>
Update Store Sales Forecasting.docx
</commit_message>
<xml_diff>
--- a/reports/Final Report/Store Sales Forecasting.docx
+++ b/reports/Final Report/Store Sales Forecasting.docx
@@ -1,6 +1,6 @@
 
 <file path=word/document.xml><?xml version="1.0" encoding="utf-8"?>
-<w:document xmlns:wpc="http://schemas.microsoft.com/office/word/2010/wordprocessingCanvas" xmlns:cx="http://schemas.microsoft.com/office/drawing/2014/chartex" xmlns:cx1="http://schemas.microsoft.com/office/drawing/2015/9/8/chartex" xmlns:cx2="http://schemas.microsoft.com/office/drawing/2015/10/21/chartex" xmlns:cx3="http://schemas.microsoft.com/office/drawing/2016/5/9/chartex" xmlns:cx4="http://schemas.microsoft.com/office/drawing/2016/5/10/chartex" xmlns:cx5="http://schemas.microsoft.com/office/drawing/2016/5/11/chartex" xmlns:cx6="http://schemas.microsoft.com/office/drawing/2016/5/12/chartex" xmlns:cx7="http://schemas.microsoft.com/office/drawing/2016/5/13/chartex" xmlns:cx8="http://schemas.microsoft.com/office/drawing/2016/5/14/chartex" xmlns:mc="http://schemas.openxmlformats.org/markup-compatibility/2006" xmlns:aink="http://schemas.microsoft.com/office/drawing/2016/ink" xmlns:am3d="http://schemas.microsoft.com/office/drawing/2017/model3d" xmlns:o="urn:schemas-microsoft-com:office:office" xmlns:r="http://schemas.openxmlformats.org/officeDocument/2006/relationships" xmlns:m="http://schemas.openxmlformats.org/officeDocument/2006/math" xmlns:v="urn:schemas-microsoft-com:vml" xmlns:wp14="http://schemas.microsoft.com/office/word/2010/wordprocessingDrawing" xmlns:wp="http://schemas.openxmlformats.org/drawingml/2006/wordprocessingDrawing" xmlns:w10="urn:schemas-microsoft-com:office:word" xmlns:w="http://schemas.openxmlformats.org/wordprocessingml/2006/main" xmlns:w14="http://schemas.microsoft.com/office/word/2010/wordml" xmlns:w15="http://schemas.microsoft.com/office/word/2012/wordml" xmlns:w16cex="http://schemas.microsoft.com/office/word/2018/wordml/cex" xmlns:w16cid="http://schemas.microsoft.com/office/word/2016/wordml/cid" xmlns:w16="http://schemas.microsoft.com/office/word/2018/wordml" xmlns:w16sdtdh="http://schemas.microsoft.com/office/word/2020/wordml/sdtdatahash" xmlns:w16se="http://schemas.microsoft.com/office/word/2015/wordml/symex" xmlns:wpg="http://schemas.microsoft.com/office/word/2010/wordprocessingGroup" xmlns:wpi="http://schemas.microsoft.com/office/word/2010/wordprocessingInk" xmlns:wne="http://schemas.microsoft.com/office/word/2006/wordml" xmlns:wps="http://schemas.microsoft.com/office/word/2010/wordprocessingShape" mc:Ignorable="w14 w15 w16se w16cid w16 w16cex w16sdtdh wp14">
+<w:document xmlns:wpc="http://schemas.microsoft.com/office/word/2010/wordprocessingCanvas" xmlns:cx="http://schemas.microsoft.com/office/drawing/2014/chartex" xmlns:cx1="http://schemas.microsoft.com/office/drawing/2015/9/8/chartex" xmlns:cx2="http://schemas.microsoft.com/office/drawing/2015/10/21/chartex" xmlns:cx3="http://schemas.microsoft.com/office/drawing/2016/5/9/chartex" xmlns:cx4="http://schemas.microsoft.com/office/drawing/2016/5/10/chartex" xmlns:cx5="http://schemas.microsoft.com/office/drawing/2016/5/11/chartex" xmlns:cx6="http://schemas.microsoft.com/office/drawing/2016/5/12/chartex" xmlns:cx7="http://schemas.microsoft.com/office/drawing/2016/5/13/chartex" xmlns:cx8="http://schemas.microsoft.com/office/drawing/2016/5/14/chartex" xmlns:mc="http://schemas.openxmlformats.org/markup-compatibility/2006" xmlns:aink="http://schemas.microsoft.com/office/drawing/2016/ink" xmlns:am3d="http://schemas.microsoft.com/office/drawing/2017/model3d" xmlns:o="urn:schemas-microsoft-com:office:office" xmlns:oel="http://schemas.microsoft.com/office/2019/extlst" xmlns:r="http://schemas.openxmlformats.org/officeDocument/2006/relationships" xmlns:m="http://schemas.openxmlformats.org/officeDocument/2006/math" xmlns:v="urn:schemas-microsoft-com:vml" xmlns:wp14="http://schemas.microsoft.com/office/word/2010/wordprocessingDrawing" xmlns:wp="http://schemas.openxmlformats.org/drawingml/2006/wordprocessingDrawing" xmlns:w10="urn:schemas-microsoft-com:office:word" xmlns:w="http://schemas.openxmlformats.org/wordprocessingml/2006/main" xmlns:w14="http://schemas.microsoft.com/office/word/2010/wordml" xmlns:w15="http://schemas.microsoft.com/office/word/2012/wordml" xmlns:w16cex="http://schemas.microsoft.com/office/word/2018/wordml/cex" xmlns:w16cid="http://schemas.microsoft.com/office/word/2016/wordml/cid" xmlns:w16="http://schemas.microsoft.com/office/word/2018/wordml" xmlns:w16du="http://schemas.microsoft.com/office/word/2023/wordml/word16du" xmlns:w16sdtdh="http://schemas.microsoft.com/office/word/2020/wordml/sdtdatahash" xmlns:w16sdtfl="http://schemas.microsoft.com/office/word/2024/wordml/sdtformatlock" xmlns:w16se="http://schemas.microsoft.com/office/word/2015/wordml/symex" xmlns:wpg="http://schemas.microsoft.com/office/word/2010/wordprocessingGroup" xmlns:wpi="http://schemas.microsoft.com/office/word/2010/wordprocessingInk" xmlns:wne="http://schemas.microsoft.com/office/word/2006/wordml" xmlns:wps="http://schemas.microsoft.com/office/word/2010/wordprocessingShape" mc:Ignorable="w14 w15 w16se w16cid w16 w16cex w16sdtdh w16sdtfl w16du wp14">
   <w:body>
     <w:p>
       <w:pPr>
@@ -215,23 +215,13 @@
           <w:rFonts w:ascii="Segoe UI Emoji" w:hAnsi="Segoe UI Emoji"/>
         </w:rPr>
       </w:pPr>
-      <w:proofErr w:type="spellStart"/>
-      <w:r>
-        <w:rPr>
-          <w:rFonts w:ascii="Segoe UI Emoji" w:hAnsi="Segoe UI Emoji"/>
-          <w:b/>
-          <w:bCs/>
-        </w:rPr>
-        <w:t>XGBoost</w:t>
-      </w:r>
-      <w:proofErr w:type="spellEnd"/>
-      <w:r>
-        <w:rPr>
-          <w:rFonts w:ascii="Segoe UI Emoji" w:hAnsi="Segoe UI Emoji"/>
-          <w:b/>
-          <w:bCs/>
-        </w:rPr>
-        <w:t>:</w:t>
+      <w:r>
+        <w:rPr>
+          <w:rFonts w:ascii="Segoe UI Emoji" w:hAnsi="Segoe UI Emoji"/>
+          <w:b/>
+          <w:bCs/>
+        </w:rPr>
+        <w:t>XGBoost:</w:t>
       </w:r>
       <w:r>
         <w:rPr>
@@ -269,21 +259,7 @@
         <w:rPr>
           <w:rFonts w:ascii="Segoe UI Emoji" w:hAnsi="Segoe UI Emoji"/>
         </w:rPr>
-        <w:t xml:space="preserve">Developed interactive </w:t>
-      </w:r>
-      <w:proofErr w:type="spellStart"/>
-      <w:r>
-        <w:rPr>
-          <w:rFonts w:ascii="Segoe UI Emoji" w:hAnsi="Segoe UI Emoji"/>
-        </w:rPr>
-        <w:t>Streamlit</w:t>
-      </w:r>
-      <w:proofErr w:type="spellEnd"/>
-      <w:r>
-        <w:rPr>
-          <w:rFonts w:ascii="Segoe UI Emoji" w:hAnsi="Segoe UI Emoji"/>
-        </w:rPr>
-        <w:t xml:space="preserve"> dashboard for real-time forecasting and historical analysis</w:t>
+        <w:t>Developed interactive Streamlit dashboard for real-time forecasting and historical analysis</w:t>
       </w:r>
     </w:p>
     <w:p>
@@ -300,21 +276,7 @@
         <w:rPr>
           <w:rFonts w:ascii="Segoe UI Emoji" w:hAnsi="Segoe UI Emoji"/>
         </w:rPr>
-        <w:t xml:space="preserve">Implemented comprehensive </w:t>
-      </w:r>
-      <w:proofErr w:type="spellStart"/>
-      <w:r>
-        <w:rPr>
-          <w:rFonts w:ascii="Segoe UI Emoji" w:hAnsi="Segoe UI Emoji"/>
-        </w:rPr>
-        <w:t>MLOps</w:t>
-      </w:r>
-      <w:proofErr w:type="spellEnd"/>
-      <w:r>
-        <w:rPr>
-          <w:rFonts w:ascii="Segoe UI Emoji" w:hAnsi="Segoe UI Emoji"/>
-        </w:rPr>
-        <w:t xml:space="preserve"> monitoring system for drift detection and model health tracking</w:t>
+        <w:t>Implemented comprehensive MLOps monitoring system for drift detection and model health tracking</w:t>
       </w:r>
     </w:p>
     <w:p>
@@ -547,21 +509,7 @@
         <w:rPr>
           <w:rFonts w:ascii="Segoe UI Emoji" w:hAnsi="Segoe UI Emoji"/>
         </w:rPr>
-        <w:t xml:space="preserve">Standardization using </w:t>
-      </w:r>
-      <w:proofErr w:type="spellStart"/>
-      <w:r>
-        <w:rPr>
-          <w:rFonts w:ascii="Segoe UI Emoji" w:hAnsi="Segoe UI Emoji"/>
-        </w:rPr>
-        <w:t>StandardScaler</w:t>
-      </w:r>
-      <w:proofErr w:type="spellEnd"/>
-      <w:r>
-        <w:rPr>
-          <w:rFonts w:ascii="Segoe UI Emoji" w:hAnsi="Segoe UI Emoji"/>
-        </w:rPr>
-        <w:t xml:space="preserve"> to normalize numerical features and prevent scale-induced bias</w:t>
+        <w:t>Standardization using StandardScaler to normalize numerical features and prevent scale-induced bias</w:t>
       </w:r>
     </w:p>
     <w:p>
@@ -1563,14 +1511,12 @@
                 <w:rFonts w:ascii="Segoe UI Emoji" w:hAnsi="Segoe UI Emoji"/>
               </w:rPr>
             </w:pPr>
-            <w:proofErr w:type="spellStart"/>
             <w:r>
               <w:rPr>
                 <w:rFonts w:ascii="Segoe UI Emoji" w:hAnsi="Segoe UI Emoji"/>
               </w:rPr>
               <w:t>LightGBM</w:t>
             </w:r>
-            <w:proofErr w:type="spellEnd"/>
           </w:p>
         </w:tc>
         <w:tc>
@@ -1670,14 +1616,12 @@
                 <w:rFonts w:ascii="Segoe UI Emoji" w:hAnsi="Segoe UI Emoji"/>
               </w:rPr>
             </w:pPr>
-            <w:proofErr w:type="spellStart"/>
             <w:r>
               <w:rPr>
                 <w:rFonts w:ascii="Segoe UI Emoji" w:hAnsi="Segoe UI Emoji"/>
               </w:rPr>
               <w:t>XGBoost</w:t>
             </w:r>
-            <w:proofErr w:type="spellEnd"/>
           </w:p>
         </w:tc>
         <w:tc>
@@ -2017,36 +1961,8 @@
           <w:b/>
           <w:bCs/>
         </w:rPr>
-        <w:t xml:space="preserve">Machine Learning Methods: </w:t>
-      </w:r>
-      <w:proofErr w:type="spellStart"/>
-      <w:r>
-        <w:rPr>
-          <w:rFonts w:ascii="Segoe UI Emoji" w:hAnsi="Segoe UI Emoji"/>
-          <w:b/>
-          <w:bCs/>
-        </w:rPr>
-        <w:t>XGBoost</w:t>
-      </w:r>
-      <w:proofErr w:type="spellEnd"/>
-      <w:r>
-        <w:rPr>
-          <w:rFonts w:ascii="Segoe UI Emoji" w:hAnsi="Segoe UI Emoji"/>
-          <w:b/>
-          <w:bCs/>
-        </w:rPr>
-        <w:t xml:space="preserve"> &amp; </w:t>
-      </w:r>
-      <w:proofErr w:type="spellStart"/>
-      <w:r>
-        <w:rPr>
-          <w:rFonts w:ascii="Segoe UI Emoji" w:hAnsi="Segoe UI Emoji"/>
-          <w:b/>
-          <w:bCs/>
-        </w:rPr>
-        <w:t>LightGBM</w:t>
-      </w:r>
-      <w:proofErr w:type="spellEnd"/>
+        <w:t>Machine Learning Methods: XGBoost &amp; LightGBM</w:t>
+      </w:r>
     </w:p>
     <w:p>
       <w:pPr>
@@ -2058,23 +1974,13 @@
           <w:rFonts w:ascii="Segoe UI Emoji" w:hAnsi="Segoe UI Emoji"/>
         </w:rPr>
       </w:pPr>
-      <w:proofErr w:type="spellStart"/>
-      <w:r>
-        <w:rPr>
-          <w:rFonts w:ascii="Segoe UI Emoji" w:hAnsi="Segoe UI Emoji"/>
-          <w:b/>
-          <w:bCs/>
-        </w:rPr>
-        <w:t>LightGBM</w:t>
-      </w:r>
-      <w:proofErr w:type="spellEnd"/>
-      <w:r>
-        <w:rPr>
-          <w:rFonts w:ascii="Segoe UI Emoji" w:hAnsi="Segoe UI Emoji"/>
-          <w:b/>
-          <w:bCs/>
-        </w:rPr>
-        <w:t>:</w:t>
+      <w:r>
+        <w:rPr>
+          <w:rFonts w:ascii="Segoe UI Emoji" w:hAnsi="Segoe UI Emoji"/>
+          <w:b/>
+          <w:bCs/>
+        </w:rPr>
+        <w:t>LightGBM:</w:t>
       </w:r>
       <w:r>
         <w:rPr>
@@ -2093,23 +1999,13 @@
           <w:rFonts w:ascii="Segoe UI Emoji" w:hAnsi="Segoe UI Emoji"/>
         </w:rPr>
       </w:pPr>
-      <w:proofErr w:type="spellStart"/>
-      <w:r>
-        <w:rPr>
-          <w:rFonts w:ascii="Segoe UI Emoji" w:hAnsi="Segoe UI Emoji"/>
-          <w:b/>
-          <w:bCs/>
-        </w:rPr>
-        <w:t>XGBoost</w:t>
-      </w:r>
-      <w:proofErr w:type="spellEnd"/>
-      <w:r>
-        <w:rPr>
-          <w:rFonts w:ascii="Segoe UI Emoji" w:hAnsi="Segoe UI Emoji"/>
-          <w:b/>
-          <w:bCs/>
-        </w:rPr>
-        <w:t>:</w:t>
+      <w:r>
+        <w:rPr>
+          <w:rFonts w:ascii="Segoe UI Emoji" w:hAnsi="Segoe UI Emoji"/>
+          <w:b/>
+          <w:bCs/>
+        </w:rPr>
+        <w:t>XGBoost:</w:t>
       </w:r>
       <w:r>
         <w:rPr>
@@ -2207,44 +2103,24 @@
           <w:bCs/>
         </w:rPr>
         <w:lastRenderedPageBreak/>
-        <w:t xml:space="preserve">Production Architecture &amp; </w:t>
-      </w:r>
-      <w:proofErr w:type="spellStart"/>
-      <w:r>
-        <w:rPr>
-          <w:rFonts w:ascii="Segoe UI Emoji" w:hAnsi="Segoe UI Emoji"/>
-          <w:b/>
-          <w:bCs/>
-        </w:rPr>
-        <w:t>MLOps</w:t>
-      </w:r>
-      <w:proofErr w:type="spellEnd"/>
-    </w:p>
-    <w:p>
-      <w:pPr>
-        <w:rPr>
-          <w:rFonts w:ascii="Segoe UI Emoji" w:hAnsi="Segoe UI Emoji"/>
-          <w:b/>
-          <w:bCs/>
-        </w:rPr>
-      </w:pPr>
-      <w:proofErr w:type="spellStart"/>
-      <w:r>
-        <w:rPr>
-          <w:rFonts w:ascii="Segoe UI Emoji" w:hAnsi="Segoe UI Emoji"/>
-          <w:b/>
-          <w:bCs/>
-        </w:rPr>
-        <w:t>Streamlit</w:t>
-      </w:r>
-      <w:proofErr w:type="spellEnd"/>
-      <w:r>
-        <w:rPr>
-          <w:rFonts w:ascii="Segoe UI Emoji" w:hAnsi="Segoe UI Emoji"/>
-          <w:b/>
-          <w:bCs/>
-        </w:rPr>
-        <w:t xml:space="preserve"> Dashboard Application</w:t>
+        <w:t>Production Architecture &amp; MLOps</w:t>
+      </w:r>
+    </w:p>
+    <w:p>
+      <w:pPr>
+        <w:rPr>
+          <w:rFonts w:ascii="Segoe UI Emoji" w:hAnsi="Segoe UI Emoji"/>
+          <w:b/>
+          <w:bCs/>
+        </w:rPr>
+      </w:pPr>
+      <w:r>
+        <w:rPr>
+          <w:rFonts w:ascii="Segoe UI Emoji" w:hAnsi="Segoe UI Emoji"/>
+          <w:b/>
+          <w:bCs/>
+        </w:rPr>
+        <w:t>Streamlit Dashboard Application</w:t>
       </w:r>
     </w:p>
     <w:p>
@@ -2354,21 +2230,7 @@
         <w:rPr>
           <w:rFonts w:ascii="Segoe UI Emoji" w:hAnsi="Segoe UI Emoji"/>
         </w:rPr>
-        <w:t xml:space="preserve">Dynamic visualization using </w:t>
-      </w:r>
-      <w:proofErr w:type="spellStart"/>
-      <w:r>
-        <w:rPr>
-          <w:rFonts w:ascii="Segoe UI Emoji" w:hAnsi="Segoe UI Emoji"/>
-        </w:rPr>
-        <w:t>Plotly</w:t>
-      </w:r>
-      <w:proofErr w:type="spellEnd"/>
-      <w:r>
-        <w:rPr>
-          <w:rFonts w:ascii="Segoe UI Emoji" w:hAnsi="Segoe UI Emoji"/>
-        </w:rPr>
-        <w:t xml:space="preserve"> for interactive exploration</w:t>
+        <w:t>Dynamic visualization using Plotly for interactive exploration</w:t>
       </w:r>
     </w:p>
     <w:p>
@@ -2432,21 +2294,7 @@
         <w:rPr>
           <w:rFonts w:ascii="Segoe UI Emoji" w:hAnsi="Segoe UI Emoji"/>
         </w:rPr>
-        <w:t xml:space="preserve">Implemented </w:t>
-      </w:r>
-      <w:proofErr w:type="spellStart"/>
-      <w:r>
-        <w:rPr>
-          <w:rFonts w:ascii="Segoe UI Emoji" w:hAnsi="Segoe UI Emoji"/>
-        </w:rPr>
-        <w:t>ProphetModelMonitor</w:t>
-      </w:r>
-      <w:proofErr w:type="spellEnd"/>
-      <w:r>
-        <w:rPr>
-          <w:rFonts w:ascii="Segoe UI Emoji" w:hAnsi="Segoe UI Emoji"/>
-        </w:rPr>
-        <w:t xml:space="preserve"> class to ensure ongoing model health and performance:</w:t>
+        <w:t>Implemented ProphetModelMonitor class to ensure ongoing model health and performance:</w:t>
       </w:r>
     </w:p>
     <w:p>
@@ -2495,7 +2343,19 @@
         <w:rPr>
           <w:rFonts w:ascii="Segoe UI Emoji" w:hAnsi="Segoe UI Emoji"/>
         </w:rPr>
-        <w:t>Automated alerting when error metrics deviate &gt;15% from established thresholds</w:t>
+        <w:t>Automated alerting when error metrics deviate &gt;</w:t>
+      </w:r>
+      <w:r>
+        <w:rPr>
+          <w:rFonts w:ascii="Segoe UI Emoji" w:hAnsi="Segoe UI Emoji"/>
+        </w:rPr>
+        <w:t>2</w:t>
+      </w:r>
+      <w:r>
+        <w:rPr>
+          <w:rFonts w:ascii="Segoe UI Emoji" w:hAnsi="Segoe UI Emoji"/>
+        </w:rPr>
+        <w:t>5% from established thresholds</w:t>
       </w:r>
     </w:p>
     <w:p>
@@ -2943,21 +2803,7 @@
         <w:rPr>
           <w:rFonts w:ascii="Segoe UI Emoji" w:hAnsi="Segoe UI Emoji"/>
         </w:rPr>
-        <w:t xml:space="preserve">Deploy </w:t>
-      </w:r>
-      <w:proofErr w:type="spellStart"/>
-      <w:r>
-        <w:rPr>
-          <w:rFonts w:ascii="Segoe UI Emoji" w:hAnsi="Segoe UI Emoji"/>
-        </w:rPr>
-        <w:t>ProphetModelMonitor</w:t>
-      </w:r>
-      <w:proofErr w:type="spellEnd"/>
-      <w:r>
-        <w:rPr>
-          <w:rFonts w:ascii="Segoe UI Emoji" w:hAnsi="Segoe UI Emoji"/>
-        </w:rPr>
-        <w:t xml:space="preserve"> with weekly MAE tracking</w:t>
+        <w:t>Deploy ProphetModelMonitor with weekly MAE tracking</w:t>
       </w:r>
     </w:p>
     <w:p>
@@ -3043,7 +2889,6 @@
           <w:szCs w:val="24"/>
         </w:rPr>
       </w:pPr>
-      <w:proofErr w:type="spellStart"/>
       <w:r>
         <w:rPr>
           <w:rStyle w:val="Strong"/>
@@ -3052,17 +2897,7 @@
           <w:szCs w:val="24"/>
         </w:rPr>
         <w:lastRenderedPageBreak/>
-        <w:t>MLOps</w:t>
-      </w:r>
-      <w:proofErr w:type="spellEnd"/>
-      <w:r>
-        <w:rPr>
-          <w:rStyle w:val="Strong"/>
-          <w:color w:val="auto"/>
-          <w:sz w:val="24"/>
-          <w:szCs w:val="24"/>
-        </w:rPr>
-        <w:t xml:space="preserve"> </w:t>
+        <w:t xml:space="preserve">MLOps </w:t>
       </w:r>
     </w:p>
     <w:p>
@@ -3070,23 +2905,7 @@
         <w:pStyle w:val="NormalWeb"/>
       </w:pPr>
       <w:r>
-        <w:t xml:space="preserve">This project implements a complete </w:t>
-      </w:r>
-      <w:proofErr w:type="spellStart"/>
-      <w:r>
-        <w:t>MLOps</w:t>
-      </w:r>
-      <w:proofErr w:type="spellEnd"/>
-      <w:r>
-        <w:t xml:space="preserve"> workflow to manage the development, training, versioning, deployment, and monitoring of a sales forecasting system using Prophet, ARIMA, and </w:t>
-      </w:r>
-      <w:proofErr w:type="spellStart"/>
-      <w:r>
-        <w:t>LightGBM</w:t>
-      </w:r>
-      <w:proofErr w:type="spellEnd"/>
-      <w:r>
-        <w:t xml:space="preserve"> models.</w:t>
+        <w:t>This project implements a complete MLOps workflow to manage the development, training, versioning, deployment, and monitoring of a sales forecasting system using Prophet, ARIMA, and LightGBM models.</w:t>
       </w:r>
     </w:p>
     <w:p>
@@ -3165,32 +2984,16 @@
       <w:r>
         <w:t xml:space="preserve">Easy retrieval of any dataset or model using </w:t>
       </w:r>
-      <w:proofErr w:type="spellStart"/>
       <w:r>
         <w:rPr>
           <w:rStyle w:val="HTMLCode"/>
           <w:rFonts w:eastAsiaTheme="majorEastAsia"/>
         </w:rPr>
-        <w:t>dvc</w:t>
-      </w:r>
-      <w:proofErr w:type="spellEnd"/>
-      <w:r>
-        <w:rPr>
-          <w:rStyle w:val="HTMLCode"/>
-          <w:rFonts w:eastAsiaTheme="majorEastAsia"/>
-        </w:rPr>
-        <w:t xml:space="preserve"> pull</w:t>
+        <w:t>dvc pull</w:t>
       </w:r>
       <w:r>
         <w:br/>
-      </w:r>
-      <w:proofErr w:type="spellStart"/>
-      <w:r>
-        <w:t>DagsHub</w:t>
-      </w:r>
-      <w:proofErr w:type="spellEnd"/>
-      <w:r>
-        <w:t xml:space="preserve"> serves as the remote storage for datasets and model artifacts.</w:t>
+        <w:t>DagsHub serves as the remote storage for datasets and model artifacts.</w:t>
       </w:r>
     </w:p>
     <w:p>
@@ -3209,27 +3012,7 @@
           <w:sz w:val="24"/>
           <w:szCs w:val="24"/>
         </w:rPr>
-        <w:t>2. Experiment Tracking (</w:t>
-      </w:r>
-      <w:proofErr w:type="spellStart"/>
-      <w:r>
-        <w:rPr>
-          <w:rStyle w:val="Strong"/>
-          <w:color w:val="auto"/>
-          <w:sz w:val="24"/>
-          <w:szCs w:val="24"/>
-        </w:rPr>
-        <w:t>MLflow</w:t>
-      </w:r>
-      <w:proofErr w:type="spellEnd"/>
-      <w:r>
-        <w:rPr>
-          <w:rStyle w:val="Strong"/>
-          <w:color w:val="auto"/>
-          <w:sz w:val="24"/>
-          <w:szCs w:val="24"/>
-        </w:rPr>
-        <w:t>)</w:t>
+        <w:t>2. Experiment Tracking (MLflow)</w:t>
       </w:r>
     </w:p>
     <w:p>
@@ -3237,42 +3020,17 @@
         <w:pStyle w:val="NormalWeb"/>
       </w:pPr>
       <w:r>
-        <w:t xml:space="preserve">All training runs for ARIMA, Prophet, and </w:t>
-      </w:r>
-      <w:proofErr w:type="spellStart"/>
-      <w:r>
-        <w:t>LightGBM</w:t>
-      </w:r>
-      <w:proofErr w:type="spellEnd"/>
-      <w:r>
-        <w:t xml:space="preserve"> are logged using </w:t>
-      </w:r>
-      <w:proofErr w:type="spellStart"/>
+        <w:t xml:space="preserve">All training runs for ARIMA, Prophet, and LightGBM are logged using </w:t>
+      </w:r>
       <w:r>
         <w:rPr>
           <w:rStyle w:val="Strong"/>
           <w:rFonts w:eastAsiaTheme="majorEastAsia"/>
         </w:rPr>
-        <w:t>MLflow</w:t>
-      </w:r>
-      <w:proofErr w:type="spellEnd"/>
-      <w:r>
-        <w:rPr>
-          <w:rStyle w:val="Strong"/>
-          <w:rFonts w:eastAsiaTheme="majorEastAsia"/>
-        </w:rPr>
-        <w:t xml:space="preserve"> Tracking</w:t>
-      </w:r>
-      <w:r>
-        <w:t xml:space="preserve"> on </w:t>
-      </w:r>
-      <w:proofErr w:type="spellStart"/>
-      <w:r>
-        <w:t>DagsHub</w:t>
-      </w:r>
-      <w:proofErr w:type="spellEnd"/>
-      <w:r>
-        <w:t>.</w:t>
+        <w:t>MLflow Tracking</w:t>
+      </w:r>
+      <w:r>
+        <w:t xml:space="preserve"> on DagsHub.</w:t>
       </w:r>
       <w:r>
         <w:br/>
@@ -3319,17 +3077,8 @@
           <w:rStyle w:val="HTMLCode"/>
           <w:rFonts w:eastAsiaTheme="majorEastAsia"/>
         </w:rPr>
-        <w:t>.</w:t>
-      </w:r>
-      <w:proofErr w:type="spellStart"/>
-      <w:r>
-        <w:rPr>
-          <w:rStyle w:val="HTMLCode"/>
-          <w:rFonts w:eastAsiaTheme="majorEastAsia"/>
-        </w:rPr>
-        <w:t>pkl</w:t>
-      </w:r>
-      <w:proofErr w:type="spellEnd"/>
+        <w:t>.pkl</w:t>
+      </w:r>
       <w:r>
         <w:t xml:space="preserve"> files)</w:t>
       </w:r>
@@ -3364,21 +3113,12 @@
       <w:r>
         <w:t xml:space="preserve">The best run is registered in the </w:t>
       </w:r>
-      <w:proofErr w:type="spellStart"/>
       <w:r>
         <w:rPr>
           <w:rStyle w:val="Strong"/>
           <w:rFonts w:eastAsiaTheme="majorEastAsia"/>
         </w:rPr>
-        <w:t>MLflow</w:t>
-      </w:r>
-      <w:proofErr w:type="spellEnd"/>
-      <w:r>
-        <w:rPr>
-          <w:rStyle w:val="Strong"/>
-          <w:rFonts w:eastAsiaTheme="majorEastAsia"/>
-        </w:rPr>
-        <w:t xml:space="preserve"> Model Registry</w:t>
+        <w:t>MLflow Model Registry</w:t>
       </w:r>
       <w:r>
         <w:t>, which manages the lifecycle through:</w:t>
@@ -3461,27 +3201,7 @@
           <w:sz w:val="24"/>
           <w:szCs w:val="24"/>
         </w:rPr>
-        <w:t xml:space="preserve">4. Automated </w:t>
-      </w:r>
-      <w:proofErr w:type="spellStart"/>
-      <w:r>
-        <w:rPr>
-          <w:rStyle w:val="Strong"/>
-          <w:color w:val="auto"/>
-          <w:sz w:val="24"/>
-          <w:szCs w:val="24"/>
-        </w:rPr>
-        <w:t>MLOps</w:t>
-      </w:r>
-      <w:proofErr w:type="spellEnd"/>
-      <w:r>
-        <w:rPr>
-          <w:rStyle w:val="Strong"/>
-          <w:color w:val="auto"/>
-          <w:sz w:val="24"/>
-          <w:szCs w:val="24"/>
-        </w:rPr>
-        <w:t xml:space="preserve"> Pipeline</w:t>
+        <w:t>4. Automated MLOps Pipeline</w:t>
       </w:r>
     </w:p>
     <w:p>
@@ -3513,15 +3233,7 @@
         </w:numPr>
       </w:pPr>
       <w:r>
-        <w:t xml:space="preserve">Multi-model training with </w:t>
-      </w:r>
-      <w:proofErr w:type="spellStart"/>
-      <w:r>
-        <w:t>MLflow</w:t>
-      </w:r>
-      <w:proofErr w:type="spellEnd"/>
-      <w:r>
-        <w:t xml:space="preserve"> experiments</w:t>
+        <w:t>Multi-model training with MLflow experiments</w:t>
       </w:r>
     </w:p>
     <w:p>
@@ -3588,13 +3300,8 @@
       <w:pPr>
         <w:pStyle w:val="NormalWeb"/>
       </w:pPr>
-      <w:proofErr w:type="spellStart"/>
-      <w:r>
-        <w:t>MLflow</w:t>
-      </w:r>
-      <w:proofErr w:type="spellEnd"/>
-      <w:r>
-        <w:t xml:space="preserve"> UI (localhost:5000) provides access to:</w:t>
+      <w:r>
+        <w:t>MLflow UI (localhost:5000) provides access to:</w:t>
       </w:r>
     </w:p>
     <w:p>
@@ -3646,15 +3353,7 @@
       </w:r>
       <w:r>
         <w:br/>
-        <w:t xml:space="preserve">This </w:t>
-      </w:r>
-      <w:proofErr w:type="gramStart"/>
-      <w:r>
-        <w:t>supports</w:t>
-      </w:r>
-      <w:proofErr w:type="gramEnd"/>
-      <w:r>
-        <w:t xml:space="preserve"> continuous monitoring and iterative improvement of the deployed model.</w:t>
+        <w:t>This supports continuous monitoring and iterative improvement of the deployed model.</w:t>
       </w:r>
     </w:p>
     <w:p>
@@ -3734,21 +3433,7 @@
         <w:rPr>
           <w:rFonts w:ascii="Segoe UI Emoji" w:hAnsi="Segoe UI Emoji"/>
         </w:rPr>
-        <w:t xml:space="preserve">The performance divergence between models—particularly </w:t>
-      </w:r>
-      <w:proofErr w:type="spellStart"/>
-      <w:r>
-        <w:rPr>
-          <w:rFonts w:ascii="Segoe UI Emoji" w:hAnsi="Segoe UI Emoji"/>
-        </w:rPr>
-        <w:t>XGBoost's</w:t>
-      </w:r>
-      <w:proofErr w:type="spellEnd"/>
-      <w:r>
-        <w:rPr>
-          <w:rFonts w:ascii="Segoe UI Emoji" w:hAnsi="Segoe UI Emoji"/>
-        </w:rPr>
-        <w:t xml:space="preserve"> volatility failures versus Prophet's stability—underscores the critical importance of selecting time-series-specific architectures over generic regression approaches for this business domain.</w:t>
+        <w:t>The performance divergence between models—particularly XGBoost's volatility failures versus Prophet's stability—underscores the critical importance of selecting time-series-specific architectures over generic regression approaches for this business domain.</w:t>
       </w:r>
     </w:p>
     <w:p>
@@ -3865,10 +3550,10 @@
 </file>
 
 <file path=word/numbering.xml><?xml version="1.0" encoding="utf-8"?>
-<w:numbering xmlns:wpc="http://schemas.microsoft.com/office/word/2010/wordprocessingCanvas" xmlns:cx="http://schemas.microsoft.com/office/drawing/2014/chartex" xmlns:cx1="http://schemas.microsoft.com/office/drawing/2015/9/8/chartex" xmlns:cx2="http://schemas.microsoft.com/office/drawing/2015/10/21/chartex" xmlns:cx3="http://schemas.microsoft.com/office/drawing/2016/5/9/chartex" xmlns:cx4="http://schemas.microsoft.com/office/drawing/2016/5/10/chartex" xmlns:cx5="http://schemas.microsoft.com/office/drawing/2016/5/11/chartex" xmlns:cx6="http://schemas.microsoft.com/office/drawing/2016/5/12/chartex" xmlns:cx7="http://schemas.microsoft.com/office/drawing/2016/5/13/chartex" xmlns:cx8="http://schemas.microsoft.com/office/drawing/2016/5/14/chartex" xmlns:mc="http://schemas.openxmlformats.org/markup-compatibility/2006" xmlns:aink="http://schemas.microsoft.com/office/drawing/2016/ink" xmlns:am3d="http://schemas.microsoft.com/office/drawing/2017/model3d" xmlns:o="urn:schemas-microsoft-com:office:office" xmlns:r="http://schemas.openxmlformats.org/officeDocument/2006/relationships" xmlns:m="http://schemas.openxmlformats.org/officeDocument/2006/math" xmlns:v="urn:schemas-microsoft-com:vml" xmlns:wp14="http://schemas.microsoft.com/office/word/2010/wordprocessingDrawing" xmlns:wp="http://schemas.openxmlformats.org/drawingml/2006/wordprocessingDrawing" xmlns:w10="urn:schemas-microsoft-com:office:word" xmlns:w="http://schemas.openxmlformats.org/wordprocessingml/2006/main" xmlns:w14="http://schemas.microsoft.com/office/word/2010/wordml" xmlns:w15="http://schemas.microsoft.com/office/word/2012/wordml" xmlns:w16cex="http://schemas.microsoft.com/office/word/2018/wordml/cex" xmlns:w16cid="http://schemas.microsoft.com/office/word/2016/wordml/cid" xmlns:w16="http://schemas.microsoft.com/office/word/2018/wordml" xmlns:w16sdtdh="http://schemas.microsoft.com/office/word/2020/wordml/sdtdatahash" xmlns:w16se="http://schemas.microsoft.com/office/word/2015/wordml/symex" xmlns:wpg="http://schemas.microsoft.com/office/word/2010/wordprocessingGroup" xmlns:wpi="http://schemas.microsoft.com/office/word/2010/wordprocessingInk" xmlns:wne="http://schemas.microsoft.com/office/word/2006/wordml" xmlns:wps="http://schemas.microsoft.com/office/word/2010/wordprocessingShape" mc:Ignorable="w14 w15 w16se w16cid w16 w16cex w16sdtdh wp14">
+<w:numbering xmlns:wpc="http://schemas.microsoft.com/office/word/2010/wordprocessingCanvas" xmlns:cx="http://schemas.microsoft.com/office/drawing/2014/chartex" xmlns:cx1="http://schemas.microsoft.com/office/drawing/2015/9/8/chartex" xmlns:cx2="http://schemas.microsoft.com/office/drawing/2015/10/21/chartex" xmlns:cx3="http://schemas.microsoft.com/office/drawing/2016/5/9/chartex" xmlns:cx4="http://schemas.microsoft.com/office/drawing/2016/5/10/chartex" xmlns:cx5="http://schemas.microsoft.com/office/drawing/2016/5/11/chartex" xmlns:cx6="http://schemas.microsoft.com/office/drawing/2016/5/12/chartex" xmlns:cx7="http://schemas.microsoft.com/office/drawing/2016/5/13/chartex" xmlns:cx8="http://schemas.microsoft.com/office/drawing/2016/5/14/chartex" xmlns:mc="http://schemas.openxmlformats.org/markup-compatibility/2006" xmlns:aink="http://schemas.microsoft.com/office/drawing/2016/ink" xmlns:am3d="http://schemas.microsoft.com/office/drawing/2017/model3d" xmlns:o="urn:schemas-microsoft-com:office:office" xmlns:oel="http://schemas.microsoft.com/office/2019/extlst" xmlns:r="http://schemas.openxmlformats.org/officeDocument/2006/relationships" xmlns:m="http://schemas.openxmlformats.org/officeDocument/2006/math" xmlns:v="urn:schemas-microsoft-com:vml" xmlns:wp14="http://schemas.microsoft.com/office/word/2010/wordprocessingDrawing" xmlns:wp="http://schemas.openxmlformats.org/drawingml/2006/wordprocessingDrawing" xmlns:w10="urn:schemas-microsoft-com:office:word" xmlns:w="http://schemas.openxmlformats.org/wordprocessingml/2006/main" xmlns:w14="http://schemas.microsoft.com/office/word/2010/wordml" xmlns:w15="http://schemas.microsoft.com/office/word/2012/wordml" xmlns:w16cex="http://schemas.microsoft.com/office/word/2018/wordml/cex" xmlns:w16cid="http://schemas.microsoft.com/office/word/2016/wordml/cid" xmlns:w16="http://schemas.microsoft.com/office/word/2018/wordml" xmlns:w16du="http://schemas.microsoft.com/office/word/2023/wordml/word16du" xmlns:w16sdtdh="http://schemas.microsoft.com/office/word/2020/wordml/sdtdatahash" xmlns:w16sdtfl="http://schemas.microsoft.com/office/word/2024/wordml/sdtformatlock" xmlns:w16se="http://schemas.microsoft.com/office/word/2015/wordml/symex" xmlns:wpg="http://schemas.microsoft.com/office/word/2010/wordprocessingGroup" xmlns:wpi="http://schemas.microsoft.com/office/word/2010/wordprocessingInk" xmlns:wne="http://schemas.microsoft.com/office/word/2006/wordml" xmlns:wps="http://schemas.microsoft.com/office/word/2010/wordprocessingShape" mc:Ignorable="w14 w15 w16se w16cid w16 w16cex w16sdtdh w16sdtfl w16du wp14">
   <w:numPicBullet w:numPicBulletId="0">
     <w:pict>
-      <v:rect id="_x0000_i1044" style="width:0;height:1.5pt" o:hralign="center" o:bullet="t" o:hrstd="t" o:hr="t" fillcolor="#a0a0a0" stroked="f"/>
+      <v:rect id="_x0000_i1031" style="width:0;height:1.5pt" o:hralign="center" o:bullet="t" o:hrstd="t" o:hr="t" fillcolor="#a0a0a0" stroked="f"/>
     </w:pict>
   </w:numPicBullet>
   <w:abstractNum w:abstractNumId="0" w15:restartNumberingAfterBreak="0">
@@ -7999,95 +7684,95 @@
       </w:rPr>
     </w:lvl>
   </w:abstractNum>
-  <w:num w:numId="1">
+  <w:num w:numId="1" w16cid:durableId="1674994987">
     <w:abstractNumId w:val="26"/>
   </w:num>
-  <w:num w:numId="2">
+  <w:num w:numId="2" w16cid:durableId="1770657214">
     <w:abstractNumId w:val="12"/>
   </w:num>
-  <w:num w:numId="3">
+  <w:num w:numId="3" w16cid:durableId="1922834250">
     <w:abstractNumId w:val="18"/>
   </w:num>
-  <w:num w:numId="4">
+  <w:num w:numId="4" w16cid:durableId="1965891691">
     <w:abstractNumId w:val="3"/>
   </w:num>
-  <w:num w:numId="5">
+  <w:num w:numId="5" w16cid:durableId="1657104916">
     <w:abstractNumId w:val="16"/>
   </w:num>
-  <w:num w:numId="6">
+  <w:num w:numId="6" w16cid:durableId="123736330">
     <w:abstractNumId w:val="10"/>
   </w:num>
-  <w:num w:numId="7">
+  <w:num w:numId="7" w16cid:durableId="1176993629">
     <w:abstractNumId w:val="4"/>
   </w:num>
-  <w:num w:numId="8">
+  <w:num w:numId="8" w16cid:durableId="336545782">
     <w:abstractNumId w:val="21"/>
   </w:num>
-  <w:num w:numId="9">
+  <w:num w:numId="9" w16cid:durableId="768155885">
     <w:abstractNumId w:val="1"/>
   </w:num>
-  <w:num w:numId="10">
+  <w:num w:numId="10" w16cid:durableId="1266576623">
     <w:abstractNumId w:val="15"/>
   </w:num>
-  <w:num w:numId="11">
+  <w:num w:numId="11" w16cid:durableId="117995218">
     <w:abstractNumId w:val="20"/>
   </w:num>
-  <w:num w:numId="12">
+  <w:num w:numId="12" w16cid:durableId="182981130">
     <w:abstractNumId w:val="24"/>
   </w:num>
-  <w:num w:numId="13">
+  <w:num w:numId="13" w16cid:durableId="1740209074">
     <w:abstractNumId w:val="23"/>
   </w:num>
-  <w:num w:numId="14">
+  <w:num w:numId="14" w16cid:durableId="1768311431">
     <w:abstractNumId w:val="14"/>
   </w:num>
-  <w:num w:numId="15">
+  <w:num w:numId="15" w16cid:durableId="1580627949">
     <w:abstractNumId w:val="25"/>
   </w:num>
-  <w:num w:numId="16">
+  <w:num w:numId="16" w16cid:durableId="1263417422">
     <w:abstractNumId w:val="2"/>
   </w:num>
-  <w:num w:numId="17">
+  <w:num w:numId="17" w16cid:durableId="1064182302">
     <w:abstractNumId w:val="17"/>
   </w:num>
-  <w:num w:numId="18">
+  <w:num w:numId="18" w16cid:durableId="1364481649">
     <w:abstractNumId w:val="13"/>
   </w:num>
-  <w:num w:numId="19">
+  <w:num w:numId="19" w16cid:durableId="875897908">
     <w:abstractNumId w:val="11"/>
   </w:num>
-  <w:num w:numId="20">
+  <w:num w:numId="20" w16cid:durableId="1191995911">
     <w:abstractNumId w:val="5"/>
   </w:num>
-  <w:num w:numId="21">
+  <w:num w:numId="21" w16cid:durableId="1116754756">
     <w:abstractNumId w:val="27"/>
   </w:num>
-  <w:num w:numId="22">
+  <w:num w:numId="22" w16cid:durableId="1694839120">
     <w:abstractNumId w:val="0"/>
   </w:num>
-  <w:num w:numId="23">
+  <w:num w:numId="23" w16cid:durableId="872767220">
     <w:abstractNumId w:val="9"/>
   </w:num>
-  <w:num w:numId="24">
+  <w:num w:numId="24" w16cid:durableId="1675112906">
     <w:abstractNumId w:val="7"/>
   </w:num>
-  <w:num w:numId="25">
+  <w:num w:numId="25" w16cid:durableId="2008165142">
     <w:abstractNumId w:val="6"/>
   </w:num>
-  <w:num w:numId="26">
+  <w:num w:numId="26" w16cid:durableId="1026057143">
     <w:abstractNumId w:val="8"/>
   </w:num>
-  <w:num w:numId="27">
+  <w:num w:numId="27" w16cid:durableId="656153239">
     <w:abstractNumId w:val="19"/>
   </w:num>
-  <w:num w:numId="28">
+  <w:num w:numId="28" w16cid:durableId="1756781289">
     <w:abstractNumId w:val="22"/>
   </w:num>
 </w:numbering>
 </file>
 
 <file path=word/styles.xml><?xml version="1.0" encoding="utf-8"?>
-<w:styles xmlns:mc="http://schemas.openxmlformats.org/markup-compatibility/2006" xmlns:r="http://schemas.openxmlformats.org/officeDocument/2006/relationships" xmlns:w="http://schemas.openxmlformats.org/wordprocessingml/2006/main" xmlns:w14="http://schemas.microsoft.com/office/word/2010/wordml" xmlns:w15="http://schemas.microsoft.com/office/word/2012/wordml" xmlns:w16cex="http://schemas.microsoft.com/office/word/2018/wordml/cex" xmlns:w16cid="http://schemas.microsoft.com/office/word/2016/wordml/cid" xmlns:w16="http://schemas.microsoft.com/office/word/2018/wordml" xmlns:w16sdtdh="http://schemas.microsoft.com/office/word/2020/wordml/sdtdatahash" xmlns:w16se="http://schemas.microsoft.com/office/word/2015/wordml/symex" mc:Ignorable="w14 w15 w16se w16cid w16 w16cex w16sdtdh">
+<w:styles xmlns:mc="http://schemas.openxmlformats.org/markup-compatibility/2006" xmlns:r="http://schemas.openxmlformats.org/officeDocument/2006/relationships" xmlns:w="http://schemas.openxmlformats.org/wordprocessingml/2006/main" xmlns:w14="http://schemas.microsoft.com/office/word/2010/wordml" xmlns:w15="http://schemas.microsoft.com/office/word/2012/wordml" xmlns:w16cex="http://schemas.microsoft.com/office/word/2018/wordml/cex" xmlns:w16cid="http://schemas.microsoft.com/office/word/2016/wordml/cid" xmlns:w16="http://schemas.microsoft.com/office/word/2018/wordml" xmlns:w16du="http://schemas.microsoft.com/office/word/2023/wordml/word16du" xmlns:w16sdtdh="http://schemas.microsoft.com/office/word/2020/wordml/sdtdatahash" xmlns:w16sdtfl="http://schemas.microsoft.com/office/word/2024/wordml/sdtformatlock" xmlns:w16se="http://schemas.microsoft.com/office/word/2015/wordml/symex" mc:Ignorable="w14 w15 w16se w16cid w16 w16cex w16sdtdh w16sdtfl w16du">
   <w:docDefaults>
     <w:rPrDefault>
       <w:rPr>

</xml_diff>